<commit_message>
Job title is now a dropdown and updated next steps/ before you start
</commit_message>
<xml_diff>
--- a/docassemble/MLHUtilityShutoffPreventionLetter/data/templates/utility_shutoff_prevention_form_next_steps.docx
+++ b/docassemble/MLHUtilityShutoffPreventionLetter/data/templates/utility_shutoff_prevention_form_next_steps.docx
@@ -174,7 +174,27 @@
             <w14:bevel/>
           </w14:textOutline>
         </w:rPr>
-        <w:t xml:space="preserve">the utility company. </w:t>
+        <w:t>the utility company</w:t>
+      </w:r>
+      <w:r>
+        <w:rPr>
+          <w14:textOutline w14:w="9525" w14:cap="rnd" w14:cmpd="sng" w14:algn="ctr">
+            <w14:noFill/>
+            <w14:prstDash w14:val="solid"/>
+            <w14:bevel/>
+          </w14:textOutline>
+        </w:rPr>
+        <w:t xml:space="preserve"> within 7 days of the initial phone contact</w:t>
+      </w:r>
+      <w:r>
+        <w:rPr>
+          <w14:textOutline w14:w="9525" w14:cap="rnd" w14:cmpd="sng" w14:algn="ctr">
+            <w14:noFill/>
+            <w14:prstDash w14:val="solid"/>
+            <w14:bevel/>
+          </w14:textOutline>
+        </w:rPr>
+        <w:t xml:space="preserve">. </w:t>
       </w:r>
     </w:p>
     <w:p>
@@ -360,13 +380,7 @@
         <w:t>office</w:t>
       </w:r>
       <w:r>
-        <w:t xml:space="preserve">, but it is not required. </w:t>
-      </w:r>
-      <w:r>
-        <w:rPr>
-          <w:strike/>
-        </w:rPr>
-        <w:t>I</w:t>
+        <w:t>, but it is not required.</w:t>
       </w:r>
     </w:p>
     <w:p>
@@ -562,10 +576,55 @@
             <w14:bevel/>
           </w14:textOutline>
         </w:rPr>
-        <w:t>If the utility company</w:t>
-      </w:r>
-      <w:r>
-        <w:t xml:space="preserve"> does not </w:t>
+        <w:t xml:space="preserve">If </w:t>
+      </w:r>
+      <w:r>
+        <w:t>{{</w:t>
+      </w:r>
+      <w:r>
+        <w:rPr>
+          <w14:textOutline w14:w="9525" w14:cap="rnd" w14:cmpd="sng" w14:algn="ctr">
+            <w14:noFill/>
+            <w14:prstDash w14:val="solid"/>
+            <w14:bevel/>
+          </w14:textOutline>
+        </w:rPr>
+        <w:t xml:space="preserve"> </w:t>
+      </w:r>
+      <w:proofErr w:type="spellStart"/>
+      <w:r>
+        <w:rPr>
+          <w14:textOutline w14:w="9525" w14:cap="rnd" w14:cmpd="sng" w14:algn="ctr">
+            <w14:noFill/>
+            <w14:prstDash w14:val="solid"/>
+            <w14:bevel/>
+          </w14:textOutline>
+        </w:rPr>
+        <w:t>other_parties</w:t>
+      </w:r>
+      <w:proofErr w:type="spellEnd"/>
+      <w:r>
+        <w:rPr>
+          <w14:textOutline w14:w="9525" w14:cap="rnd" w14:cmpd="sng" w14:algn="ctr">
+            <w14:noFill/>
+            <w14:prstDash w14:val="solid"/>
+            <w14:bevel/>
+          </w14:textOutline>
+        </w:rPr>
+        <w:t xml:space="preserve"> }}</w:t>
+      </w:r>
+      <w:r>
+        <w:rPr>
+          <w14:textOutline w14:w="9525" w14:cap="rnd" w14:cmpd="sng" w14:algn="ctr">
+            <w14:noFill/>
+            <w14:prstDash w14:val="solid"/>
+            <w14:bevel/>
+          </w14:textOutline>
+        </w:rPr>
+        <w:t xml:space="preserve"> </w:t>
+      </w:r>
+      <w:r>
+        <w:t xml:space="preserve">does not </w:t>
       </w:r>
       <w:r>
         <w:t>respond to</w:t>
@@ -706,7 +765,7 @@
     </w:p>
     <w:p>
       <w:r>
-        <w:t xml:space="preserve">If the </w:t>
+        <w:t xml:space="preserve">If </w:t>
       </w:r>
       <w:proofErr w:type="gramStart"/>
       <w:r>
@@ -797,8 +856,92 @@
         <w:t xml:space="preserve"> with you</w:t>
       </w:r>
       <w:r>
-        <w:t xml:space="preserve">, the utility company will not shut off service for the set period listed above. </w:t>
-      </w:r>
+        <w:t xml:space="preserve">, </w:t>
+      </w:r>
+      <w:proofErr w:type="gramStart"/>
+      <w:r>
+        <w:t>{{</w:t>
+      </w:r>
+      <w:r>
+        <w:rPr>
+          <w14:textOutline w14:w="9525" w14:cap="rnd" w14:cmpd="sng" w14:algn="ctr">
+            <w14:noFill/>
+            <w14:prstDash w14:val="solid"/>
+            <w14:bevel/>
+          </w14:textOutline>
+        </w:rPr>
+        <w:t xml:space="preserve"> </w:t>
+      </w:r>
+      <w:proofErr w:type="spellStart"/>
+      <w:r>
+        <w:rPr>
+          <w14:textOutline w14:w="9525" w14:cap="rnd" w14:cmpd="sng" w14:algn="ctr">
+            <w14:noFill/>
+            <w14:prstDash w14:val="solid"/>
+            <w14:bevel/>
+          </w14:textOutline>
+        </w:rPr>
+        <w:t>other</w:t>
+      </w:r>
+      <w:proofErr w:type="gramEnd"/>
+      <w:r>
+        <w:rPr>
+          <w14:textOutline w14:w="9525" w14:cap="rnd" w14:cmpd="sng" w14:algn="ctr">
+            <w14:noFill/>
+            <w14:prstDash w14:val="solid"/>
+            <w14:bevel/>
+          </w14:textOutline>
+        </w:rPr>
+        <w:t>_</w:t>
+      </w:r>
+      <w:proofErr w:type="gramStart"/>
+      <w:r>
+        <w:rPr>
+          <w14:textOutline w14:w="9525" w14:cap="rnd" w14:cmpd="sng" w14:algn="ctr">
+            <w14:noFill/>
+            <w14:prstDash w14:val="solid"/>
+            <w14:bevel/>
+          </w14:textOutline>
+        </w:rPr>
+        <w:t>parties</w:t>
+      </w:r>
+      <w:proofErr w:type="spellEnd"/>
+      <w:r>
+        <w:rPr>
+          <w14:textOutline w14:w="9525" w14:cap="rnd" w14:cmpd="sng" w14:algn="ctr">
+            <w14:noFill/>
+            <w14:prstDash w14:val="solid"/>
+            <w14:bevel/>
+          </w14:textOutline>
+        </w:rPr>
+        <w:t xml:space="preserve"> }</w:t>
+      </w:r>
+      <w:proofErr w:type="gramEnd"/>
+      <w:r>
+        <w:rPr>
+          <w14:textOutline w14:w="9525" w14:cap="rnd" w14:cmpd="sng" w14:algn="ctr">
+            <w14:noFill/>
+            <w14:prstDash w14:val="solid"/>
+            <w14:bevel/>
+          </w14:textOutline>
+        </w:rPr>
+        <w:t>}</w:t>
+      </w:r>
+      <w:r>
+        <w:rPr>
+          <w14:textOutline w14:w="9525" w14:cap="rnd" w14:cmpd="sng" w14:algn="ctr">
+            <w14:noFill/>
+            <w14:prstDash w14:val="solid"/>
+            <w14:bevel/>
+          </w14:textOutline>
+        </w:rPr>
+        <w:t xml:space="preserve"> </w:t>
+      </w:r>
+      <w:r>
+        <w:t xml:space="preserve">will not shut off service for the set period listed above. </w:t>
+      </w:r>
+    </w:p>
+    <w:p>
       <w:r>
         <w:t xml:space="preserve">The utility company may offer or require a payment plan for arrears. </w:t>
       </w:r>
@@ -862,31 +1005,7 @@
           <w:rPr>
             <w:rStyle w:val="Hyperlink"/>
           </w:rPr>
-          <w:t>Tenants’ Right</w:t>
-        </w:r>
-        <w:r>
-          <w:rPr>
-            <w:rStyle w:val="Hyperlink"/>
-          </w:rPr>
-          <w:t>s</w:t>
-        </w:r>
-        <w:r>
-          <w:rPr>
-            <w:rStyle w:val="Hyperlink"/>
-          </w:rPr>
-          <w:t xml:space="preserve"> in Massachusetts</w:t>
-        </w:r>
-        <w:r>
-          <w:rPr>
-            <w:rStyle w:val="Hyperlink"/>
-          </w:rPr>
-          <w:t xml:space="preserve"> </w:t>
-        </w:r>
-        <w:r>
-          <w:rPr>
-            <w:rStyle w:val="Hyperlink"/>
-          </w:rPr>
-          <w:t>(2025)</w:t>
+          <w:t>Tenants’ Rights in Massachusetts (2025)</w:t>
         </w:r>
       </w:hyperlink>
       <w:r>

</xml_diff>

<commit_message>
Added a page asking if phone call to the utility company has been made yet
</commit_message>
<xml_diff>
--- a/docassemble/MLHUtilityShutoffPreventionLetter/data/templates/utility_shutoff_prevention_form_next_steps.docx
+++ b/docassemble/MLHUtilityShutoffPreventionLetter/data/templates/utility_shutoff_prevention_form_next_steps.docx
@@ -473,13 +473,10 @@
         <w:pStyle w:val="Heading2"/>
       </w:pPr>
       <w:r>
-        <w:t xml:space="preserve">What do I do </w:t>
+        <w:t xml:space="preserve">What do I do if </w:t>
       </w:r>
       <w:proofErr w:type="gramStart"/>
       <w:r>
-        <w:t xml:space="preserve">if  </w:t>
-      </w:r>
-      <w:r>
         <w:t>{{</w:t>
       </w:r>
       <w:r>
@@ -561,7 +558,7 @@
         <w:t xml:space="preserve"> </w:t>
       </w:r>
       <w:r>
-        <w:t xml:space="preserve"> ignores my letter?</w:t>
+        <w:t>ignores my letter?</w:t>
       </w:r>
     </w:p>
     <w:p>
@@ -611,17 +608,7 @@
             <w14:bevel/>
           </w14:textOutline>
         </w:rPr>
-        <w:t xml:space="preserve"> }}</w:t>
-      </w:r>
-      <w:r>
-        <w:rPr>
-          <w14:textOutline w14:w="9525" w14:cap="rnd" w14:cmpd="sng" w14:algn="ctr">
-            <w14:noFill/>
-            <w14:prstDash w14:val="solid"/>
-            <w14:bevel/>
-          </w14:textOutline>
-        </w:rPr>
-        <w:t xml:space="preserve"> </w:t>
+        <w:t xml:space="preserve"> }} </w:t>
       </w:r>
       <w:r>
         <w:t xml:space="preserve">does not </w:t>
@@ -677,7 +664,6 @@
       <w:r>
         <w:t xml:space="preserve">What happens if </w:t>
       </w:r>
-      <w:proofErr w:type="gramStart"/>
       <w:r>
         <w:t>{{</w:t>
       </w:r>
@@ -700,29 +686,7 @@
             <w14:bevel/>
           </w14:textOutline>
         </w:rPr>
-        <w:t>other</w:t>
-      </w:r>
-      <w:proofErr w:type="gramEnd"/>
-      <w:r>
-        <w:rPr>
-          <w14:textOutline w14:w="9525" w14:cap="rnd" w14:cmpd="sng" w14:algn="ctr">
-            <w14:noFill/>
-            <w14:prstDash w14:val="solid"/>
-            <w14:bevel/>
-          </w14:textOutline>
-        </w:rPr>
-        <w:t>_</w:t>
-      </w:r>
-      <w:proofErr w:type="gramStart"/>
-      <w:r>
-        <w:rPr>
-          <w14:textOutline w14:w="9525" w14:cap="rnd" w14:cmpd="sng" w14:algn="ctr">
-            <w14:noFill/>
-            <w14:prstDash w14:val="solid"/>
-            <w14:bevel/>
-          </w14:textOutline>
-        </w:rPr>
-        <w:t>parties</w:t>
+        <w:t>other_parties</w:t>
       </w:r>
       <w:proofErr w:type="spellEnd"/>
       <w:r>
@@ -743,24 +707,13 @@
             <w14:bevel/>
           </w14:textOutline>
         </w:rPr>
-        <w:t>}</w:t>
-      </w:r>
-      <w:proofErr w:type="gramEnd"/>
-      <w:r>
-        <w:rPr>
-          <w14:textOutline w14:w="9525" w14:cap="rnd" w14:cmpd="sng" w14:algn="ctr">
-            <w14:noFill/>
-            <w14:prstDash w14:val="solid"/>
-            <w14:bevel/>
-          </w14:textOutline>
-        </w:rPr>
-        <w:t>}</w:t>
+        <w:t>}}</w:t>
       </w:r>
       <w:r>
         <w:t xml:space="preserve"> </w:t>
       </w:r>
       <w:r>
-        <w:t xml:space="preserve"> agrees with me?</w:t>
+        <w:t>agrees with me?</w:t>
       </w:r>
     </w:p>
     <w:p>
@@ -925,17 +878,7 @@
             <w14:bevel/>
           </w14:textOutline>
         </w:rPr>
-        <w:t>}</w:t>
-      </w:r>
-      <w:r>
-        <w:rPr>
-          <w14:textOutline w14:w="9525" w14:cap="rnd" w14:cmpd="sng" w14:algn="ctr">
-            <w14:noFill/>
-            <w14:prstDash w14:val="solid"/>
-            <w14:bevel/>
-          </w14:textOutline>
-        </w:rPr>
-        <w:t xml:space="preserve"> </w:t>
+        <w:t xml:space="preserve">} </w:t>
       </w:r>
       <w:r>
         <w:t xml:space="preserve">will not shut off service for the set period listed above. </w:t>
@@ -960,7 +903,19 @@
         <w:t xml:space="preserve">Read </w:t>
       </w:r>
       <w:r>
-        <w:t>the response as soon as you get it. If you have questions, [ Your local legal aid] may be able to help you more.</w:t>
+        <w:t>the response as soon as you get it. If you have questions</w:t>
+      </w:r>
+      <w:r>
+        <w:t>, DTC Consumer Division ((800) 392-6066)</w:t>
+      </w:r>
+      <w:r>
+        <w:t xml:space="preserve"> may be able to help yo</w:t>
+      </w:r>
+      <w:r>
+        <w:t>u</w:t>
+      </w:r>
+      <w:r>
+        <w:t>.</w:t>
       </w:r>
     </w:p>
     <w:p>

</xml_diff>